<commit_message>
UNOS FIXES MIRA LOS LOGS
</commit_message>
<xml_diff>
--- a/Docu/CuadrosInfo.docx
+++ b/Docu/CuadrosInfo.docx
@@ -15365,7 +15365,6 @@
         </w:rPr>
         <w:br/>
       </w:r>
-      <w:bookmarkStart w:id="0" w:name="_GoBack"/>
       <w:proofErr w:type="spellStart"/>
       <w:r>
         <w:rPr>
@@ -15442,7 +15441,6 @@
         </w:rPr>
         <w:br/>
       </w:r>
-      <w:bookmarkEnd w:id="0"/>
       <w:r>
         <w:rPr>
           <w:rFonts w:ascii="Tahoma" w:hAnsi="Tahoma" w:cs="Tahoma"/>
@@ -16303,7 +16301,29 @@
           <w:shd w:val="clear" w:color="auto" w:fill="FFFFFF"/>
           <w:lang w:val="es-AR"/>
         </w:rPr>
-        <w:t>lu.jpg</w:t>
+        <w:t>lu</w:t>
+      </w:r>
+      <w:r>
+        <w:rPr>
+          <w:rFonts w:ascii="Tahoma" w:hAnsi="Tahoma" w:cs="Tahoma"/>
+          <w:color w:val="000000"/>
+          <w:sz w:val="20"/>
+          <w:szCs w:val="20"/>
+          <w:shd w:val="clear" w:color="auto" w:fill="FFFFFF"/>
+          <w:lang w:val="es-AR"/>
+        </w:rPr>
+        <w:t>3</w:t>
+      </w:r>
+      <w:r>
+        <w:rPr>
+          <w:rFonts w:ascii="Tahoma" w:hAnsi="Tahoma" w:cs="Tahoma"/>
+          <w:color w:val="000000"/>
+          <w:sz w:val="20"/>
+          <w:szCs w:val="20"/>
+          <w:shd w:val="clear" w:color="auto" w:fill="FFFFFF"/>
+          <w:lang w:val="es-AR"/>
+        </w:rPr>
+        <w:t>.jpg</w:t>
       </w:r>
       <w:r>
         <w:rPr>
@@ -25164,6 +25184,7 @@
         </w:rPr>
         <w:t xml:space="preserve"> </w:t>
       </w:r>
+      <w:bookmarkStart w:id="0" w:name="_GoBack"/>
       <w:r>
         <w:rPr>
           <w:rFonts w:ascii="Tahoma" w:hAnsi="Tahoma" w:cs="Tahoma"/>
@@ -25175,6 +25196,7 @@
         </w:rPr>
         <w:t>correo</w:t>
       </w:r>
+      <w:bookmarkEnd w:id="0"/>
       <w:r>
         <w:rPr>
           <w:rFonts w:ascii="Tahoma" w:hAnsi="Tahoma" w:cs="Tahoma"/>
@@ -28959,6 +28981,7 @@
     </w:p>
     <w:p>
       <w:pPr>
+        <w:ind w:left="720" w:hanging="720"/>
         <w:rPr>
           <w:lang w:val="es-AR"/>
         </w:rPr>

</xml_diff>